<commit_message>
Atualização criação de provas
</commit_message>
<xml_diff>
--- a/servidor/modelo/arquivos/temp/temp.docx
+++ b/servidor/modelo/arquivos/temp/temp.docx
@@ -115,7 +115,7 @@
                 <w:rFonts w:ascii="Arial" w:hAnsi="Arial"/>
                 <w:sz w:val="20"/>
               </w:rPr>
-              <w:t>Avaliação regular de Matemática FGB 1 do 1º Bimestre</w:t>
+              <w:t>Avaliação Regular de Matemática FGB 1 do 2º Bimestre</w:t>
             </w:r>
           </w:p>
         </w:tc>
@@ -656,7 +656,7 @@
                 <w:rFonts w:ascii="Arial" w:hAnsi="Arial"/>
                 <w:sz w:val="20"/>
               </w:rPr>
-              <w:t xml:space="preserve"> Nome: Fulano Braga da Silva Costa</w:t>
+              <w:t xml:space="preserve"> Nome: Felipe Martins Costa</w:t>
             </w:r>
           </w:p>
         </w:tc>
@@ -1397,7 +1397,7 @@
                 <w:rFonts w:ascii="Arial" w:hAnsi="Arial"/>
                 <w:sz w:val="20"/>
               </w:rPr>
-              <w:t xml:space="preserve"> Matricula: 50220000</w:t>
+              <w:t xml:space="preserve"> Matricula: 50240345</w:t>
             </w:r>
           </w:p>
         </w:tc>
@@ -1751,7 +1751,7 @@
                 <w:rFonts w:ascii="Arial" w:hAnsi="Arial"/>
                 <w:sz w:val="20"/>
               </w:rPr>
-              <w:t xml:space="preserve"> Turma: 3H</w:t>
+              <w:t xml:space="preserve"> Turma: EConACli-3PMC</w:t>
             </w:r>
           </w:p>
         </w:tc>
@@ -2523,6 +2523,7 @@
             <w:pPr>
               <w:pStyle w:val="NormalWeb"/>
               <w:spacing w:before="0" w:beforeAutospacing="0" w:after="0" w:afterAutospacing="0"/>
+              <w:jc w:val="center"/>
               <w:rPr>
                 <w:rFonts w:ascii="Arial" w:hAnsi="Arial" w:cs="Arial"/>
                 <w:sz w:val="20"/>
@@ -2583,15 +2584,12 @@
     </w:p>
     <w:sectPr>
       <w:type w:val="continuous"/>
-      <w:cols w:space="100" w:num="1"/>
+      <w:cols w:space="100" w:num="2"/>
       <w:pgMar w:top="720" w:right="720" w:bottom="720" w:left="720" w:header="720" w:footer="720" w:gutter="0"/>
       <w:pgSz w:w="12240" w:h="15840"/>
       <w:p>
         <w:pPr>
           <w:spacing w:before="120" w:after="40"/>
-          <w:rPr>
-            <w:rFonts w:ascii="Arial" w:hAnsi="Arial" w:cs="Arial"/>
-          </w:rPr>
         </w:pPr>
         <w:r>
           <w:rPr>
@@ -2601,12 +2599,10 @@
           <w:t xml:space="preserve">1. </w:t>
         </w:r>
         <w:r>
-          <w:rPr>
-            <w:rFonts w:ascii="Arial" w:hAnsi="Arial" w:cs="Arial"/>
-            <w:noProof/>
-            <w:lang w:eastAsia="pt-BR"/>
-          </w:rPr>
-          <w:t>dsd</w:t>
+          <w:t>Em uma história de conto de fadas, João plantou feijões mágicos que cresceram exponencialmente. No primeiro dia, os feijões cresceram 2 centímetros. No segundo dia, cresceram 4 centímetros, no terceiro dia, 8 centímetros, e assim por diante, duplicando o crescimento a cada dia. Se João plantou os feijões há uma semana, qual é a altura aproximada dos feijões hoje?</w:t>
+        </w:r>
+        <w:r>
+          <w:t xml:space="preserve"> </w:t>
         </w:r>
       </w:p>
       <w:p>
@@ -2622,6 +2618,246 @@
             <w:b/>
           </w:rPr>
           <w:t xml:space="preserve">a) </w:t>
+        </w:r>
+        <w:r>
+          <w:rPr>
+            <w:rFonts w:ascii="Arial" w:hAnsi="Arial" w:cs="Arial"/>
+          </w:rPr>
+          <w:t>64 cm</w:t>
+        </w:r>
+      </w:p>
+      <w:p>
+        <w:pPr>
+          <w:spacing w:before="40" w:after="40"/>
+          <w:rPr>
+            <w:rFonts w:ascii="Arial" w:hAnsi="Arial" w:cs="Arial"/>
+          </w:rPr>
+        </w:pPr>
+        <w:r>
+          <w:rPr>
+            <w:rFonts w:ascii="Arial" w:hAnsi="Arial"/>
+            <w:b/>
+          </w:rPr>
+          <w:t xml:space="preserve">b) </w:t>
+        </w:r>
+        <w:r>
+          <w:rPr>
+            <w:rFonts w:ascii="Arial" w:hAnsi="Arial" w:cs="Arial"/>
+          </w:rPr>
+          <w:t>128 cm</w:t>
+        </w:r>
+      </w:p>
+      <w:p>
+        <w:pPr>
+          <w:spacing w:before="40" w:after="40"/>
+          <w:rPr>
+            <w:rFonts w:ascii="Arial" w:hAnsi="Arial" w:cs="Arial"/>
+          </w:rPr>
+        </w:pPr>
+        <w:r>
+          <w:rPr>
+            <w:rFonts w:ascii="Arial" w:hAnsi="Arial"/>
+            <w:b/>
+          </w:rPr>
+          <w:t xml:space="preserve">c) </w:t>
+        </w:r>
+        <w:r>
+          <w:rPr>
+            <w:rFonts w:ascii="Arial" w:hAnsi="Arial" w:cs="Arial"/>
+          </w:rPr>
+          <w:t>36 cm</w:t>
+        </w:r>
+      </w:p>
+      <w:p>
+        <w:pPr>
+          <w:spacing w:before="40" w:after="40"/>
+          <w:rPr>
+            <w:rFonts w:ascii="Arial" w:hAnsi="Arial" w:cs="Arial"/>
+          </w:rPr>
+        </w:pPr>
+        <w:r>
+          <w:rPr>
+            <w:rFonts w:ascii="Arial" w:hAnsi="Arial"/>
+            <w:b/>
+          </w:rPr>
+          <w:t xml:space="preserve">d) </w:t>
+        </w:r>
+        <w:r>
+          <w:rPr>
+            <w:rFonts w:ascii="Arial" w:hAnsi="Arial" w:cs="Arial"/>
+          </w:rPr>
+          <w:t xml:space="preserve">48 cm </w:t>
+        </w:r>
+      </w:p>
+      <w:p>
+        <w:pPr>
+          <w:spacing w:before="40" w:after="40"/>
+          <w:rPr>
+            <w:rFonts w:ascii="Arial" w:hAnsi="Arial" w:cs="Arial"/>
+          </w:rPr>
+        </w:pPr>
+        <w:r>
+          <w:rPr>
+            <w:rFonts w:ascii="Arial" w:hAnsi="Arial"/>
+            <w:b/>
+          </w:rPr>
+          <w:t xml:space="preserve">e) </w:t>
+        </w:r>
+        <w:r>
+          <w:rPr>
+            <w:rFonts w:ascii="Arial" w:hAnsi="Arial" w:cs="Arial"/>
+          </w:rPr>
+          <w:t>32 cm</w:t>
+        </w:r>
+      </w:p>
+      <w:p>
+        <w:pPr>
+          <w:spacing w:before="120" w:after="40"/>
+        </w:pPr>
+        <w:r>
+          <w:rPr>
+            <w:rFonts w:ascii="Arial" w:hAnsi="Arial"/>
+            <w:b/>
+          </w:rPr>
+          <w:t xml:space="preserve">2. </w:t>
+        </w:r>
+        <w:r>
+          <w:t>Qual foi o evento que marcou o início da Revolução Francesa em 1789, onde os representantes do Terceiro Estado se reuniram e juraram não se separar até que uma constituição fosse escrita?</w:t>
+        </w:r>
+      </w:p>
+      <w:p>
+        <w:pPr>
+          <w:spacing w:before="40" w:after="40"/>
+        </w:pPr>
+        <w:r>
+          <w:rPr>
+            <w:rFonts w:ascii="Arial" w:hAnsi="Arial"/>
+            <w:b/>
+          </w:rPr>
+          <w:t xml:space="preserve">a) </w:t>
+        </w:r>
+        <w:r>
+          <w:t>Marcha das Mulheres a Versalhes</w:t>
+        </w:r>
+      </w:p>
+      <w:p>
+        <w:pPr>
+          <w:spacing w:before="40" w:after="40"/>
+        </w:pPr>
+        <w:r>
+          <w:rPr>
+            <w:rFonts w:ascii="Arial" w:hAnsi="Arial"/>
+            <w:b/>
+          </w:rPr>
+          <w:t xml:space="preserve">b) </w:t>
+        </w:r>
+        <w:r>
+          <w:t>Declaração dos Direitos do Homem e do Cidadão</w:t>
+        </w:r>
+      </w:p>
+      <w:p>
+        <w:pPr>
+          <w:spacing w:before="40" w:after="40"/>
+        </w:pPr>
+        <w:r>
+          <w:rPr>
+            <w:rFonts w:ascii="Arial" w:hAnsi="Arial"/>
+            <w:b/>
+          </w:rPr>
+          <w:t xml:space="preserve">c) </w:t>
+        </w:r>
+        <w:r>
+          <w:lastRenderedPageBreak/>
+          <w:t>Proclamação da República</w:t>
+        </w:r>
+      </w:p>
+      <w:p>
+        <w:pPr>
+          <w:spacing w:before="40" w:after="40"/>
+        </w:pPr>
+        <w:r>
+          <w:rPr>
+            <w:rFonts w:ascii="Arial" w:hAnsi="Arial"/>
+            <w:b/>
+          </w:rPr>
+          <w:t xml:space="preserve">d) </w:t>
+        </w:r>
+        <w:r>
+          <w:t>Queda da Bastilha</w:t>
+        </w:r>
+      </w:p>
+      <w:p>
+        <w:pPr>
+          <w:spacing w:before="40" w:after="40"/>
+        </w:pPr>
+        <w:r>
+          <w:rPr>
+            <w:rFonts w:ascii="Arial" w:hAnsi="Arial"/>
+            <w:b/>
+          </w:rPr>
+          <w:t xml:space="preserve">e) </w:t>
+        </w:r>
+        <w:r>
+          <w:t>Execução de Luís XVI</w:t>
+        </w:r>
+      </w:p>
+      <w:p>
+        <w:pPr>
+          <w:spacing w:before="120" w:after="40"/>
+          <w:rPr>
+            <w:rFonts w:ascii="Arial" w:hAnsi="Arial" w:cs="Arial"/>
+          </w:rPr>
+        </w:pPr>
+        <w:r>
+          <w:rPr>
+            <w:rFonts w:ascii="Arial" w:hAnsi="Arial"/>
+            <w:b/>
+          </w:rPr>
+          <w:t xml:space="preserve">3. </w:t>
+        </w:r>
+        <w:r>
+          <w:rPr>
+            <w:rFonts w:ascii="Arial" w:hAnsi="Arial" w:cs="Arial"/>
+            <w:noProof/>
+            <w:lang w:eastAsia="pt-BR"/>
+          </w:rPr>
+          <w:t>dsd</w:t>
+        </w:r>
+      </w:p>
+      <w:p>
+        <w:pPr>
+          <w:spacing w:before="40" w:after="40"/>
+          <w:rPr>
+            <w:rFonts w:ascii="Arial" w:hAnsi="Arial" w:cs="Arial"/>
+          </w:rPr>
+        </w:pPr>
+        <w:r>
+          <w:rPr>
+            <w:rFonts w:ascii="Arial" w:hAnsi="Arial"/>
+            <w:b/>
+          </w:rPr>
+          <w:t xml:space="preserve">a) </w:t>
+        </w:r>
+        <w:r>
+          <w:rPr>
+            <w:rFonts w:ascii="Arial" w:hAnsi="Arial" w:cs="Arial"/>
+          </w:rPr>
+          <w:t>a</w:t>
+        </w:r>
+      </w:p>
+      <w:p>
+        <w:pPr>
+          <w:spacing w:before="40" w:after="40"/>
+          <w:rPr>
+            <w:rFonts w:ascii="Arial" w:hAnsi="Arial" w:cs="Arial"/>
+          </w:rPr>
+        </w:pPr>
+        <w:r>
+          <w:rPr>
+            <w:rFonts w:ascii="Arial" w:hAnsi="Arial"/>
+            <w:b/>
+          </w:rPr>
+          <w:t xml:space="preserve">b) </w:t>
         </w:r>
         <w:r>
           <w:rPr>
@@ -2676,13 +2912,13 @@
             <w:rFonts w:ascii="Arial" w:hAnsi="Arial"/>
             <w:b/>
           </w:rPr>
-          <w:t xml:space="preserve">b) </w:t>
+          <w:t xml:space="preserve">c) </w:t>
         </w:r>
         <w:r>
           <w:rPr>
             <w:rFonts w:ascii="Arial" w:hAnsi="Arial" w:cs="Arial"/>
           </w:rPr>
-          <w:t>a</w:t>
+          <w:t>e</w:t>
         </w:r>
       </w:p>
       <w:p>
@@ -2697,7 +2933,7 @@
             <w:rFonts w:ascii="Arial" w:hAnsi="Arial"/>
             <w:b/>
           </w:rPr>
-          <w:t xml:space="preserve">c) </w:t>
+          <w:t xml:space="preserve">d) </w:t>
         </w:r>
         <w:r>
           <w:rPr>
@@ -2718,34 +2954,13 @@
             <w:rFonts w:ascii="Arial" w:hAnsi="Arial"/>
             <w:b/>
           </w:rPr>
-          <w:t xml:space="preserve">d) </w:t>
+          <w:t xml:space="preserve">e) </w:t>
         </w:r>
         <w:r>
           <w:rPr>
             <w:rFonts w:ascii="Arial" w:hAnsi="Arial" w:cs="Arial"/>
           </w:rPr>
           <w:t>d</w:t>
-        </w:r>
-      </w:p>
-      <w:p>
-        <w:pPr>
-          <w:spacing w:before="40" w:after="40"/>
-          <w:rPr>
-            <w:rFonts w:ascii="Arial" w:hAnsi="Arial" w:cs="Arial"/>
-          </w:rPr>
-        </w:pPr>
-        <w:r>
-          <w:rPr>
-            <w:rFonts w:ascii="Arial" w:hAnsi="Arial"/>
-            <w:b/>
-          </w:rPr>
-          <w:t xml:space="preserve">e) </w:t>
-        </w:r>
-        <w:r>
-          <w:rPr>
-            <w:rFonts w:ascii="Arial" w:hAnsi="Arial" w:cs="Arial"/>
-          </w:rPr>
-          <w:t>e</w:t>
         </w:r>
       </w:p>
       <w:p>
@@ -2757,7 +2972,112 @@
             <w:rFonts w:ascii="Arial" w:hAnsi="Arial"/>
             <w:b/>
           </w:rPr>
-          <w:t xml:space="preserve">2. </w:t>
+          <w:t xml:space="preserve">4. </w:t>
+        </w:r>
+        <w:r>
+          <w:t>Qual é o planeta mais próximo do Sol?</w:t>
+        </w:r>
+      </w:p>
+      <w:p>
+        <w:pPr>
+          <w:spacing w:before="40" w:after="40"/>
+          <w:rPr>
+            <w:rFonts w:ascii="Arial" w:hAnsi="Arial" w:cs="Arial"/>
+          </w:rPr>
+        </w:pPr>
+        <w:r>
+          <w:rPr>
+            <w:rFonts w:ascii="Arial" w:hAnsi="Arial"/>
+            <w:b/>
+          </w:rPr>
+          <w:t xml:space="preserve">a) </w:t>
+        </w:r>
+        <w:r>
+          <w:t>Terra</w:t>
+        </w:r>
+      </w:p>
+      <w:p>
+        <w:pPr>
+          <w:spacing w:before="40" w:after="40"/>
+          <w:rPr>
+            <w:rFonts w:ascii="Arial" w:hAnsi="Arial" w:cs="Arial"/>
+          </w:rPr>
+        </w:pPr>
+        <w:r>
+          <w:rPr>
+            <w:rFonts w:ascii="Arial" w:hAnsi="Arial"/>
+            <w:b/>
+          </w:rPr>
+          <w:t xml:space="preserve">b) </w:t>
+        </w:r>
+        <w:r>
+          <w:t>Júpiter</w:t>
+        </w:r>
+      </w:p>
+      <w:p>
+        <w:pPr>
+          <w:spacing w:before="40" w:after="40"/>
+          <w:rPr>
+            <w:rFonts w:ascii="Arial" w:hAnsi="Arial" w:cs="Arial"/>
+          </w:rPr>
+        </w:pPr>
+        <w:r>
+          <w:rPr>
+            <w:rFonts w:ascii="Arial" w:hAnsi="Arial"/>
+            <w:b/>
+          </w:rPr>
+          <w:t xml:space="preserve">c) </w:t>
+        </w:r>
+        <w:r>
+          <w:t>Vênus</w:t>
+        </w:r>
+      </w:p>
+      <w:p>
+        <w:pPr>
+          <w:spacing w:before="40" w:after="40"/>
+          <w:rPr>
+            <w:rFonts w:ascii="Arial" w:hAnsi="Arial" w:cs="Arial"/>
+          </w:rPr>
+        </w:pPr>
+        <w:r>
+          <w:rPr>
+            <w:rFonts w:ascii="Arial" w:hAnsi="Arial"/>
+            <w:b/>
+          </w:rPr>
+          <w:t xml:space="preserve">d) </w:t>
+        </w:r>
+        <w:r>
+          <w:t>Mercúrio</w:t>
+        </w:r>
+      </w:p>
+      <w:p>
+        <w:pPr>
+          <w:spacing w:before="40" w:after="40"/>
+          <w:rPr>
+            <w:rFonts w:ascii="Arial" w:hAnsi="Arial" w:cs="Arial"/>
+          </w:rPr>
+        </w:pPr>
+        <w:r>
+          <w:rPr>
+            <w:rFonts w:ascii="Arial" w:hAnsi="Arial"/>
+            <w:b/>
+          </w:rPr>
+          <w:t xml:space="preserve">e) </w:t>
+        </w:r>
+        <w:r>
+          <w:t>Marte</w:t>
+        </w:r>
+      </w:p>
+      <w:p>
+        <w:pPr>
+          <w:spacing w:before="120" w:after="40"/>
+        </w:pPr>
+        <w:r>
+          <w:rPr>
+            <w:rFonts w:ascii="Arial" w:hAnsi="Arial"/>
+            <w:b/>
+          </w:rPr>
+          <w:t xml:space="preserve">5. </w:t>
         </w:r>
         <w:r>
           <w:t>Qual das seguintes afirmações melhor descreve a Lei da Gravitação Universal de Newton?</w:t>
@@ -2775,7 +3095,7 @@
           <w:t xml:space="preserve">a) </w:t>
         </w:r>
         <w:r>
-          <w:t>A força gravitacional entre duas massas é inversamente proporcional ao quadrado da distância entre elas e diretamente proporcional ao produto de suas massas.</w:t>
+          <w:t>A força gravitacional entre duas massas é diretamente proporcional ao quadrado da distância entre elas e ao produto de suas massas.</w:t>
         </w:r>
       </w:p>
       <w:p>
@@ -2790,7 +3110,7 @@
           <w:t xml:space="preserve">b) </w:t>
         </w:r>
         <w:r>
-          <w:t>A força gravitacional entre duas massas é diretamente proporcional à distância entre elas e inversamente proporcional ao quadrado do produto de suas massas.</w:t>
+          <w:t>A força gravitacional entre duas massas é inversamente proporcional ao quadrado da distância entre elas e diretamente proporcional ao produto de suas massas.</w:t>
         </w:r>
       </w:p>
       <w:p>
@@ -2805,7 +3125,7 @@
           <w:t xml:space="preserve">c) </w:t>
         </w:r>
         <w:r>
-          <w:t>A força gravitacional entre duas massas é inversamente proporcional ao quadrado da distância entre elas e ao produto de suas massas.</w:t>
+          <w:t>A força gravitacional entre duas massas é diretamente proporcional à distância entre elas e inversamente proporcional ao quadrado do produto de suas massas.</w:t>
         </w:r>
       </w:p>
       <w:p>
@@ -2820,7 +3140,7 @@
           <w:t xml:space="preserve">d) </w:t>
         </w:r>
         <w:r>
-          <w:t>A força gravitacional entre duas massas é diretamente proporcional ao quadrado da distância entre elas e ao produto de suas massas.</w:t>
+          <w:t>A força gravitacional entre duas massas é inversamente proporcional ao quadrado da distância entre elas e ao produto de suas massas.</w:t>
         </w:r>
       </w:p>
       <w:p>
@@ -2836,325 +3156,6 @@
         </w:r>
         <w:r>
           <w:t>A força gravitacional entre duas massas é diretamente proporcional ao quadrado da distância entre elas e inversamente proporcional ao produto de suas massas.</w:t>
-        </w:r>
-      </w:p>
-      <w:p>
-        <w:pPr>
-          <w:spacing w:before="120" w:after="40"/>
-        </w:pPr>
-        <w:r>
-          <w:rPr>
-            <w:rFonts w:ascii="Arial" w:hAnsi="Arial"/>
-            <w:b/>
-          </w:rPr>
-          <w:t xml:space="preserve">3. </w:t>
-        </w:r>
-        <w:r>
-          <w:t>Em uma história de conto de fadas, João plantou feijões mágicos que cresceram exponencialmente. No primeiro dia, os feijões cresceram 2 centímetros. No segundo dia, cresceram 4 centímetros, no terceiro dia, 8 centímetros, e assim por diante, duplicando o crescimento a cada dia. Se João plantou os feijões há uma semana, qual é a altura aproximada dos feijões hoje?</w:t>
-        </w:r>
-        <w:r>
-          <w:t xml:space="preserve"> </w:t>
-        </w:r>
-      </w:p>
-      <w:p>
-        <w:pPr>
-          <w:spacing w:before="40" w:after="40"/>
-          <w:rPr>
-            <w:rFonts w:ascii="Arial" w:hAnsi="Arial" w:cs="Arial"/>
-          </w:rPr>
-        </w:pPr>
-        <w:r>
-          <w:rPr>
-            <w:rFonts w:ascii="Arial" w:hAnsi="Arial"/>
-            <w:b/>
-          </w:rPr>
-          <w:t xml:space="preserve">a) </w:t>
-        </w:r>
-        <w:r>
-          <w:rPr>
-            <w:rFonts w:ascii="Arial" w:hAnsi="Arial" w:cs="Arial"/>
-          </w:rPr>
-          <w:t>64 cm</w:t>
-        </w:r>
-      </w:p>
-      <w:p>
-        <w:pPr>
-          <w:spacing w:before="40" w:after="40"/>
-          <w:rPr>
-            <w:rFonts w:ascii="Arial" w:hAnsi="Arial" w:cs="Arial"/>
-          </w:rPr>
-        </w:pPr>
-        <w:r>
-          <w:rPr>
-            <w:rFonts w:ascii="Arial" w:hAnsi="Arial"/>
-            <w:b/>
-          </w:rPr>
-          <w:t xml:space="preserve">b) </w:t>
-        </w:r>
-        <w:r>
-          <w:rPr>
-            <w:rFonts w:ascii="Arial" w:hAnsi="Arial" w:cs="Arial"/>
-          </w:rPr>
-          <w:t>128 cm</w:t>
-        </w:r>
-      </w:p>
-      <w:p>
-        <w:pPr>
-          <w:spacing w:before="40" w:after="40"/>
-          <w:rPr>
-            <w:rFonts w:ascii="Arial" w:hAnsi="Arial" w:cs="Arial"/>
-          </w:rPr>
-        </w:pPr>
-        <w:r>
-          <w:rPr>
-            <w:rFonts w:ascii="Arial" w:hAnsi="Arial"/>
-            <w:b/>
-          </w:rPr>
-          <w:t xml:space="preserve">c) </w:t>
-        </w:r>
-        <w:r>
-          <w:rPr>
-            <w:rFonts w:ascii="Arial" w:hAnsi="Arial" w:cs="Arial"/>
-          </w:rPr>
-          <w:t>32 cm</w:t>
-        </w:r>
-      </w:p>
-      <w:p>
-        <w:pPr>
-          <w:spacing w:before="40" w:after="40"/>
-          <w:rPr>
-            <w:rFonts w:ascii="Arial" w:hAnsi="Arial" w:cs="Arial"/>
-          </w:rPr>
-        </w:pPr>
-        <w:r>
-          <w:rPr>
-            <w:rFonts w:ascii="Arial" w:hAnsi="Arial"/>
-            <w:b/>
-          </w:rPr>
-          <w:t xml:space="preserve">d) </w:t>
-        </w:r>
-        <w:r>
-          <w:rPr>
-            <w:rFonts w:ascii="Arial" w:hAnsi="Arial" w:cs="Arial"/>
-          </w:rPr>
-          <w:t xml:space="preserve">48 cm </w:t>
-        </w:r>
-      </w:p>
-      <w:p>
-        <w:pPr>
-          <w:spacing w:before="40" w:after="40"/>
-          <w:rPr>
-            <w:rFonts w:ascii="Arial" w:hAnsi="Arial" w:cs="Arial"/>
-          </w:rPr>
-        </w:pPr>
-        <w:r>
-          <w:rPr>
-            <w:rFonts w:ascii="Arial" w:hAnsi="Arial"/>
-            <w:b/>
-          </w:rPr>
-          <w:t xml:space="preserve">e) </w:t>
-        </w:r>
-        <w:r>
-          <w:rPr>
-            <w:rFonts w:ascii="Arial" w:hAnsi="Arial" w:cs="Arial"/>
-          </w:rPr>
-          <w:t>36 cm</w:t>
-        </w:r>
-      </w:p>
-      <w:p>
-        <w:pPr>
-          <w:spacing w:before="120" w:after="40"/>
-        </w:pPr>
-        <w:r>
-          <w:rPr>
-            <w:rFonts w:ascii="Arial" w:hAnsi="Arial"/>
-            <w:b/>
-          </w:rPr>
-          <w:t xml:space="preserve">4. </w:t>
-        </w:r>
-        <w:r>
-          <w:t>Qual foi o evento que marcou o início da Revolução Francesa em 1789, onde os representantes do Terceiro Estado se reuniram e juraram não se separar até que uma constituição fosse escrita?</w:t>
-        </w:r>
-      </w:p>
-      <w:p>
-        <w:pPr>
-          <w:spacing w:before="40" w:after="40"/>
-        </w:pPr>
-        <w:r>
-          <w:rPr>
-            <w:rFonts w:ascii="Arial" w:hAnsi="Arial"/>
-            <w:b/>
-          </w:rPr>
-          <w:t xml:space="preserve">a) </w:t>
-        </w:r>
-        <w:r>
-          <w:t>Queda da Bastilha</w:t>
-        </w:r>
-      </w:p>
-      <w:p>
-        <w:pPr>
-          <w:spacing w:before="40" w:after="40"/>
-        </w:pPr>
-        <w:r>
-          <w:rPr>
-            <w:rFonts w:ascii="Arial" w:hAnsi="Arial"/>
-            <w:b/>
-          </w:rPr>
-          <w:t xml:space="preserve">b) </w:t>
-        </w:r>
-        <w:r>
-          <w:t>Execução de Luís XVI</w:t>
-        </w:r>
-      </w:p>
-      <w:p>
-        <w:pPr>
-          <w:spacing w:before="40" w:after="40"/>
-        </w:pPr>
-        <w:r>
-          <w:rPr>
-            <w:rFonts w:ascii="Arial" w:hAnsi="Arial"/>
-            <w:b/>
-          </w:rPr>
-          <w:t xml:space="preserve">c) </w:t>
-        </w:r>
-        <w:r>
-          <w:lastRenderedPageBreak/>
-          <w:t>Proclamação da República</w:t>
-        </w:r>
-      </w:p>
-      <w:p>
-        <w:pPr>
-          <w:spacing w:before="40" w:after="40"/>
-        </w:pPr>
-        <w:r>
-          <w:rPr>
-            <w:rFonts w:ascii="Arial" w:hAnsi="Arial"/>
-            <w:b/>
-          </w:rPr>
-          <w:t xml:space="preserve">d) </w:t>
-        </w:r>
-        <w:r>
-          <w:t>Declaração dos Direitos do Homem e do Cidadão</w:t>
-        </w:r>
-      </w:p>
-      <w:p>
-        <w:pPr>
-          <w:spacing w:before="40" w:after="40"/>
-        </w:pPr>
-        <w:r>
-          <w:rPr>
-            <w:rFonts w:ascii="Arial" w:hAnsi="Arial"/>
-            <w:b/>
-          </w:rPr>
-          <w:t xml:space="preserve">e) </w:t>
-        </w:r>
-        <w:r>
-          <w:t>Marcha das Mulheres a Versalhes</w:t>
-        </w:r>
-      </w:p>
-      <w:p>
-        <w:pPr>
-          <w:spacing w:before="120" w:after="40"/>
-        </w:pPr>
-        <w:r>
-          <w:rPr>
-            <w:rFonts w:ascii="Arial" w:hAnsi="Arial"/>
-            <w:b/>
-          </w:rPr>
-          <w:t xml:space="preserve">5. </w:t>
-        </w:r>
-        <w:r>
-          <w:t>Qual é o planeta mais próximo do Sol?</w:t>
-        </w:r>
-      </w:p>
-      <w:p>
-        <w:pPr>
-          <w:spacing w:before="40" w:after="40"/>
-          <w:rPr>
-            <w:rFonts w:ascii="Arial" w:hAnsi="Arial" w:cs="Arial"/>
-          </w:rPr>
-        </w:pPr>
-        <w:r>
-          <w:rPr>
-            <w:rFonts w:ascii="Arial" w:hAnsi="Arial"/>
-            <w:b/>
-          </w:rPr>
-          <w:t xml:space="preserve">a) </w:t>
-        </w:r>
-        <w:r>
-          <w:t>Mercúrio</w:t>
-        </w:r>
-      </w:p>
-      <w:p>
-        <w:pPr>
-          <w:spacing w:before="40" w:after="40"/>
-          <w:rPr>
-            <w:rFonts w:ascii="Arial" w:hAnsi="Arial" w:cs="Arial"/>
-          </w:rPr>
-        </w:pPr>
-        <w:r>
-          <w:rPr>
-            <w:rFonts w:ascii="Arial" w:hAnsi="Arial"/>
-            <w:b/>
-          </w:rPr>
-          <w:t xml:space="preserve">b) </w:t>
-        </w:r>
-        <w:r>
-          <w:t>Vênus</w:t>
-        </w:r>
-      </w:p>
-      <w:p>
-        <w:pPr>
-          <w:spacing w:before="40" w:after="40"/>
-          <w:rPr>
-            <w:rFonts w:ascii="Arial" w:hAnsi="Arial" w:cs="Arial"/>
-          </w:rPr>
-        </w:pPr>
-        <w:r>
-          <w:rPr>
-            <w:rFonts w:ascii="Arial" w:hAnsi="Arial"/>
-            <w:b/>
-          </w:rPr>
-          <w:t xml:space="preserve">c) </w:t>
-        </w:r>
-        <w:r>
-          <w:t>Terra</w:t>
-        </w:r>
-      </w:p>
-      <w:p>
-        <w:pPr>
-          <w:spacing w:before="40" w:after="40"/>
-          <w:rPr>
-            <w:rFonts w:ascii="Arial" w:hAnsi="Arial" w:cs="Arial"/>
-          </w:rPr>
-        </w:pPr>
-        <w:r>
-          <w:rPr>
-            <w:rFonts w:ascii="Arial" w:hAnsi="Arial"/>
-            <w:b/>
-          </w:rPr>
-          <w:t xml:space="preserve">d) </w:t>
-        </w:r>
-        <w:r>
-          <w:t>Marte</w:t>
-        </w:r>
-      </w:p>
-      <w:p>
-        <w:pPr>
-          <w:spacing w:before="40" w:after="40"/>
-          <w:rPr>
-            <w:rFonts w:ascii="Arial" w:hAnsi="Arial" w:cs="Arial"/>
-          </w:rPr>
-        </w:pPr>
-        <w:r>
-          <w:rPr>
-            <w:rFonts w:ascii="Arial" w:hAnsi="Arial"/>
-            <w:b/>
-          </w:rPr>
-          <w:t xml:space="preserve">e) </w:t>
-        </w:r>
-        <w:r>
-          <w:t>Júpiter</w:t>
         </w:r>
       </w:p>
     </w:sectPr>

</xml_diff>

<commit_message>
Realizando ajustes no instalador
</commit_message>
<xml_diff>
--- a/servidor/modelo/arquivos/temp/temp.docx
+++ b/servidor/modelo/arquivos/temp/temp.docx
@@ -115,7 +115,7 @@
                 <w:rFonts w:ascii="Arial" w:hAnsi="Arial"/>
                 <w:sz w:val="20"/>
               </w:rPr>
-              <w:t>Avaliação Regular de Matemática AP do 2º Bimestre</w:t>
+              <w:t>Avaliação Regular de Matemática FGB 1 do 1º Bimestre</w:t>
             </w:r>
           </w:p>
         </w:tc>
@@ -655,7 +655,7 @@
                 <w:rFonts w:ascii="Arial" w:hAnsi="Arial"/>
                 <w:sz w:val="20"/>
               </w:rPr>
-              <w:t xml:space="preserve"> Nome: Felipe Martins Costa</w:t>
+              <w:t xml:space="preserve"> Nome: Fulano Braga da Silva Costa</w:t>
             </w:r>
           </w:p>
         </w:tc>
@@ -1395,7 +1395,7 @@
                 <w:rFonts w:ascii="Arial" w:hAnsi="Arial"/>
                 <w:sz w:val="20"/>
               </w:rPr>
-              <w:t xml:space="preserve"> Matricula: 50240345</w:t>
+              <w:t xml:space="preserve"> Matricula: 50220000</w:t>
             </w:r>
           </w:p>
         </w:tc>
@@ -1786,7 +1786,7 @@
                 <w:rFonts w:ascii="Arial" w:hAnsi="Arial"/>
                 <w:sz w:val="20"/>
               </w:rPr>
-              <w:t xml:space="preserve"> Turma: EConACli-3PMC</w:t>
+              <w:t xml:space="preserve"> Turma: 3H</w:t>
             </w:r>
           </w:p>
         </w:tc>
@@ -2631,7 +2631,130 @@
           <w:t xml:space="preserve">1. </w:t>
         </w:r>
         <w:r>
-          <w:t>Qual foi o evento que marcou o início da Revolução Francesa em 1789, onde os representantes do Terceiro Estado se reuniram e juraram não se separar até que uma constituição fosse escrita?</w:t>
+          <w:t>Em uma história de conto de fadas, João plantou feijões mágicos que cresceram exponencialmente. No primeiro dia, os feijões cresceram 2 centímetros. No segundo dia, cresceram 4 centímetros, no terceiro dia, 8 centímetros, e assim por diante, duplicando o crescimento a cada dia. Se João plantou os feijões há uma semana, qual é a altura aproximada dos feijões hoje?</w:t>
+        </w:r>
+        <w:r>
+          <w:t xml:space="preserve"> </w:t>
+        </w:r>
+      </w:p>
+      <w:p>
+        <w:pPr>
+          <w:spacing w:before="40" w:after="40"/>
+          <w:rPr>
+            <w:rFonts w:ascii="Arial" w:hAnsi="Arial" w:cs="Arial"/>
+          </w:rPr>
+        </w:pPr>
+        <w:r>
+          <w:rPr>
+            <w:rFonts w:ascii="Arial" w:hAnsi="Arial"/>
+            <w:b/>
+          </w:rPr>
+          <w:t xml:space="preserve">a) </w:t>
+        </w:r>
+        <w:r>
+          <w:rPr>
+            <w:rFonts w:ascii="Arial" w:hAnsi="Arial" w:cs="Arial"/>
+          </w:rPr>
+          <w:t>32 cm</w:t>
+        </w:r>
+      </w:p>
+      <w:p>
+        <w:pPr>
+          <w:spacing w:before="40" w:after="40"/>
+          <w:rPr>
+            <w:rFonts w:ascii="Arial" w:hAnsi="Arial" w:cs="Arial"/>
+          </w:rPr>
+        </w:pPr>
+        <w:r>
+          <w:rPr>
+            <w:rFonts w:ascii="Arial" w:hAnsi="Arial"/>
+            <w:b/>
+          </w:rPr>
+          <w:t xml:space="preserve">b) </w:t>
+        </w:r>
+        <w:r>
+          <w:rPr>
+            <w:rFonts w:ascii="Arial" w:hAnsi="Arial" w:cs="Arial"/>
+          </w:rPr>
+          <w:t xml:space="preserve">48 cm </w:t>
+        </w:r>
+      </w:p>
+      <w:p>
+        <w:pPr>
+          <w:spacing w:before="40" w:after="40"/>
+          <w:rPr>
+            <w:rFonts w:ascii="Arial" w:hAnsi="Arial" w:cs="Arial"/>
+          </w:rPr>
+        </w:pPr>
+        <w:r>
+          <w:rPr>
+            <w:rFonts w:ascii="Arial" w:hAnsi="Arial"/>
+            <w:b/>
+          </w:rPr>
+          <w:t xml:space="preserve">c) </w:t>
+        </w:r>
+        <w:r>
+          <w:rPr>
+            <w:rFonts w:ascii="Arial" w:hAnsi="Arial" w:cs="Arial"/>
+          </w:rPr>
+          <w:t>36 cm</w:t>
+        </w:r>
+      </w:p>
+      <w:p>
+        <w:pPr>
+          <w:spacing w:before="40" w:after="40"/>
+          <w:rPr>
+            <w:rFonts w:ascii="Arial" w:hAnsi="Arial" w:cs="Arial"/>
+          </w:rPr>
+        </w:pPr>
+        <w:r>
+          <w:rPr>
+            <w:rFonts w:ascii="Arial" w:hAnsi="Arial"/>
+            <w:b/>
+          </w:rPr>
+          <w:t xml:space="preserve">d) </w:t>
+        </w:r>
+        <w:r>
+          <w:rPr>
+            <w:rFonts w:ascii="Arial" w:hAnsi="Arial" w:cs="Arial"/>
+          </w:rPr>
+          <w:t>128 cm</w:t>
+        </w:r>
+      </w:p>
+      <w:p>
+        <w:pPr>
+          <w:spacing w:before="40" w:after="40"/>
+          <w:rPr>
+            <w:rFonts w:ascii="Arial" w:hAnsi="Arial" w:cs="Arial"/>
+          </w:rPr>
+        </w:pPr>
+        <w:r>
+          <w:rPr>
+            <w:rFonts w:ascii="Arial" w:hAnsi="Arial"/>
+            <w:b/>
+          </w:rPr>
+          <w:t xml:space="preserve">e) </w:t>
+        </w:r>
+        <w:r>
+          <w:rPr>
+            <w:rFonts w:ascii="Arial" w:hAnsi="Arial" w:cs="Arial"/>
+          </w:rPr>
+          <w:t>64 cm</w:t>
+        </w:r>
+      </w:p>
+      <w:p>
+        <w:pPr>
+          <w:spacing w:before="120" w:after="40"/>
+        </w:pPr>
+        <w:r>
+          <w:rPr>
+            <w:rFonts w:ascii="Arial" w:hAnsi="Arial"/>
+            <w:b/>
+          </w:rPr>
+          <w:t xml:space="preserve">2. </w:t>
+        </w:r>
+        <w:r>
+          <w:t>Qual das seguintes afirmações melhor descreve a Lei da Gravitação Universal de Newton?</w:t>
         </w:r>
       </w:p>
       <w:p>
@@ -2646,7 +2769,7 @@
           <w:t xml:space="preserve">a) </w:t>
         </w:r>
         <w:r>
-          <w:t>Marcha das Mulheres a Versalhes</w:t>
+          <w:t>A força gravitacional entre duas massas é inversamente proporcional ao quadrado da distância entre elas e diretamente proporcional ao produto de suas massas.</w:t>
         </w:r>
       </w:p>
       <w:p>
@@ -2661,7 +2784,7 @@
           <w:t xml:space="preserve">b) </w:t>
         </w:r>
         <w:r>
-          <w:t>Declaração dos Direitos do Homem e do Cidadão</w:t>
+          <w:t>A força gravitacional entre duas massas é diretamente proporcional ao quadrado da distância entre elas e ao produto de suas massas.</w:t>
         </w:r>
       </w:p>
       <w:p>
@@ -2676,8 +2799,7 @@
           <w:t xml:space="preserve">c) </w:t>
         </w:r>
         <w:r>
-          <w:lastRenderedPageBreak/>
-          <w:t>Proclamação da República</w:t>
+          <w:t>A força gravitacional entre duas massas é diretamente proporcional ao quadrado da distância entre elas e inversamente proporcional ao produto de suas massas.</w:t>
         </w:r>
       </w:p>
       <w:p>
@@ -2692,7 +2814,7 @@
           <w:t xml:space="preserve">d) </w:t>
         </w:r>
         <w:r>
-          <w:t>Queda da Bastilha</w:t>
+          <w:t>A força gravitacional entre duas massas é inversamente proporcional ao quadrado da distância entre elas e ao produto de suas massas.</w:t>
         </w:r>
       </w:p>
       <w:p>
@@ -2707,25 +2829,30 @@
           <w:t xml:space="preserve">e) </w:t>
         </w:r>
         <w:r>
-          <w:t>Execução de Luís XVI</w:t>
+          <w:t>A força gravitacional entre duas massas é diretamente proporcional à distância entre elas e inversamente proporcional ao quadrado do produto de suas massas.</w:t>
         </w:r>
       </w:p>
       <w:p>
         <w:pPr>
           <w:spacing w:before="120" w:after="40"/>
+          <w:rPr>
+            <w:rFonts w:ascii="Arial" w:hAnsi="Arial" w:cs="Arial"/>
+          </w:rPr>
         </w:pPr>
         <w:r>
           <w:rPr>
             <w:rFonts w:ascii="Arial" w:hAnsi="Arial"/>
             <w:b/>
           </w:rPr>
-          <w:t xml:space="preserve">2. </w:t>
-        </w:r>
-        <w:r>
-          <w:t>Em uma história de conto de fadas, João plantou feijões mágicos que cresceram exponencialmente. No primeiro dia, os feijões cresceram 2 centímetros. No segundo dia, cresceram 4 centímetros, no terceiro dia, 8 centímetros, e assim por diante, duplicando o crescimento a cada dia. Se João plantou os feijões há uma semana, qual é a altura aproximada dos feijões hoje?</w:t>
-        </w:r>
-        <w:r>
-          <w:t xml:space="preserve"> </w:t>
+          <w:t xml:space="preserve">3. </w:t>
+        </w:r>
+        <w:r>
+          <w:rPr>
+            <w:rFonts w:ascii="Arial" w:hAnsi="Arial" w:cs="Arial"/>
+            <w:noProof/>
+            <w:lang w:eastAsia="pt-BR"/>
+          </w:rPr>
+          <w:t>dsd</w:t>
         </w:r>
       </w:p>
       <w:p>
@@ -2741,308 +2868,6 @@
             <w:b/>
           </w:rPr>
           <w:t xml:space="preserve">a) </w:t>
-        </w:r>
-        <w:r>
-          <w:rPr>
-            <w:rFonts w:ascii="Arial" w:hAnsi="Arial" w:cs="Arial"/>
-          </w:rPr>
-          <w:t>32 cm</w:t>
-        </w:r>
-      </w:p>
-      <w:p>
-        <w:pPr>
-          <w:spacing w:before="40" w:after="40"/>
-          <w:rPr>
-            <w:rFonts w:ascii="Arial" w:hAnsi="Arial" w:cs="Arial"/>
-          </w:rPr>
-        </w:pPr>
-        <w:r>
-          <w:rPr>
-            <w:rFonts w:ascii="Arial" w:hAnsi="Arial"/>
-            <w:b/>
-          </w:rPr>
-          <w:t xml:space="preserve">b) </w:t>
-        </w:r>
-        <w:r>
-          <w:rPr>
-            <w:rFonts w:ascii="Arial" w:hAnsi="Arial" w:cs="Arial"/>
-          </w:rPr>
-          <w:t>128 cm</w:t>
-        </w:r>
-      </w:p>
-      <w:p>
-        <w:pPr>
-          <w:spacing w:before="40" w:after="40"/>
-          <w:rPr>
-            <w:rFonts w:ascii="Arial" w:hAnsi="Arial" w:cs="Arial"/>
-          </w:rPr>
-        </w:pPr>
-        <w:r>
-          <w:rPr>
-            <w:rFonts w:ascii="Arial" w:hAnsi="Arial"/>
-            <w:b/>
-          </w:rPr>
-          <w:t xml:space="preserve">c) </w:t>
-        </w:r>
-        <w:r>
-          <w:rPr>
-            <w:rFonts w:ascii="Arial" w:hAnsi="Arial" w:cs="Arial"/>
-          </w:rPr>
-          <w:t xml:space="preserve">48 cm </w:t>
-        </w:r>
-      </w:p>
-      <w:p>
-        <w:pPr>
-          <w:spacing w:before="40" w:after="40"/>
-          <w:rPr>
-            <w:rFonts w:ascii="Arial" w:hAnsi="Arial" w:cs="Arial"/>
-          </w:rPr>
-        </w:pPr>
-        <w:r>
-          <w:rPr>
-            <w:rFonts w:ascii="Arial" w:hAnsi="Arial"/>
-            <w:b/>
-          </w:rPr>
-          <w:t xml:space="preserve">d) </w:t>
-        </w:r>
-        <w:r>
-          <w:rPr>
-            <w:rFonts w:ascii="Arial" w:hAnsi="Arial" w:cs="Arial"/>
-          </w:rPr>
-          <w:t>64 cm</w:t>
-        </w:r>
-      </w:p>
-      <w:p>
-        <w:pPr>
-          <w:spacing w:before="40" w:after="40"/>
-          <w:rPr>
-            <w:rFonts w:ascii="Arial" w:hAnsi="Arial" w:cs="Arial"/>
-          </w:rPr>
-        </w:pPr>
-        <w:r>
-          <w:rPr>
-            <w:rFonts w:ascii="Arial" w:hAnsi="Arial"/>
-            <w:b/>
-          </w:rPr>
-          <w:t xml:space="preserve">e) </w:t>
-        </w:r>
-        <w:r>
-          <w:rPr>
-            <w:rFonts w:ascii="Arial" w:hAnsi="Arial" w:cs="Arial"/>
-          </w:rPr>
-          <w:t>36 cm</w:t>
-        </w:r>
-      </w:p>
-      <w:p>
-        <w:pPr>
-          <w:spacing w:before="120" w:after="40"/>
-        </w:pPr>
-        <w:r>
-          <w:rPr>
-            <w:rFonts w:ascii="Arial" w:hAnsi="Arial"/>
-            <w:b/>
-          </w:rPr>
-          <w:t xml:space="preserve">3. </w:t>
-        </w:r>
-        <w:r>
-          <w:t>Qual das seguintes afirmações melhor descreve a Lei da Gravitação Universal de Newton?</w:t>
-        </w:r>
-      </w:p>
-      <w:p>
-        <w:pPr>
-          <w:spacing w:before="40" w:after="40"/>
-        </w:pPr>
-        <w:r>
-          <w:rPr>
-            <w:rFonts w:ascii="Arial" w:hAnsi="Arial"/>
-            <w:b/>
-          </w:rPr>
-          <w:t xml:space="preserve">a) </w:t>
-        </w:r>
-        <w:r>
-          <w:t>A força gravitacional entre duas massas é diretamente proporcional à distância entre elas e inversamente proporcional ao quadrado do produto de suas massas.</w:t>
-        </w:r>
-      </w:p>
-      <w:p>
-        <w:pPr>
-          <w:spacing w:before="40" w:after="40"/>
-        </w:pPr>
-        <w:r>
-          <w:rPr>
-            <w:rFonts w:ascii="Arial" w:hAnsi="Arial"/>
-            <w:b/>
-          </w:rPr>
-          <w:t xml:space="preserve">b) </w:t>
-        </w:r>
-        <w:r>
-          <w:t>A força gravitacional entre duas massas é inversamente proporcional ao quadrado da distância entre elas e ao produto de suas massas.</w:t>
-        </w:r>
-      </w:p>
-      <w:p>
-        <w:pPr>
-          <w:spacing w:before="40" w:after="40"/>
-        </w:pPr>
-        <w:r>
-          <w:rPr>
-            <w:rFonts w:ascii="Arial" w:hAnsi="Arial"/>
-            <w:b/>
-          </w:rPr>
-          <w:t xml:space="preserve">c) </w:t>
-        </w:r>
-        <w:r>
-          <w:t>A força gravitacional entre duas massas é diretamente proporcional ao quadrado da distância entre elas e ao produto de suas massas.</w:t>
-        </w:r>
-      </w:p>
-      <w:p>
-        <w:pPr>
-          <w:spacing w:before="40" w:after="40"/>
-        </w:pPr>
-        <w:r>
-          <w:rPr>
-            <w:rFonts w:ascii="Arial" w:hAnsi="Arial"/>
-            <w:b/>
-          </w:rPr>
-          <w:t xml:space="preserve">d) </w:t>
-        </w:r>
-        <w:r>
-          <w:t>A força gravitacional entre duas massas é inversamente proporcional ao quadrado da distância entre elas e diretamente proporcional ao produto de suas massas.</w:t>
-        </w:r>
-      </w:p>
-      <w:p>
-        <w:pPr>
-          <w:spacing w:before="40" w:after="40"/>
-        </w:pPr>
-        <w:r>
-          <w:rPr>
-            <w:rFonts w:ascii="Arial" w:hAnsi="Arial"/>
-            <w:b/>
-          </w:rPr>
-          <w:t xml:space="preserve">e) </w:t>
-        </w:r>
-        <w:r>
-          <w:t>A força gravitacional entre duas massas é diretamente proporcional ao quadrado da distância entre elas e inversamente proporcional ao produto de suas massas.</w:t>
-        </w:r>
-      </w:p>
-      <w:p>
-        <w:pPr>
-          <w:spacing w:before="120" w:after="40"/>
-          <w:rPr>
-            <w:rFonts w:ascii="Arial" w:hAnsi="Arial" w:cs="Arial"/>
-          </w:rPr>
-        </w:pPr>
-        <w:r>
-          <w:rPr>
-            <w:rFonts w:ascii="Arial" w:hAnsi="Arial"/>
-            <w:b/>
-          </w:rPr>
-          <w:t xml:space="preserve">4. </w:t>
-        </w:r>
-        <w:r>
-          <w:rPr>
-            <w:rFonts w:ascii="Arial" w:hAnsi="Arial" w:cs="Arial"/>
-            <w:noProof/>
-            <w:lang w:eastAsia="pt-BR"/>
-          </w:rPr>
-          <w:t>dsd</w:t>
-        </w:r>
-      </w:p>
-      <w:p>
-        <w:pPr>
-          <w:spacing w:before="40" w:after="40"/>
-          <w:rPr>
-            <w:rFonts w:ascii="Arial" w:hAnsi="Arial" w:cs="Arial"/>
-          </w:rPr>
-        </w:pPr>
-        <w:r>
-          <w:rPr>
-            <w:rFonts w:ascii="Arial" w:hAnsi="Arial"/>
-            <w:b/>
-          </w:rPr>
-          <w:t xml:space="preserve">a) </w:t>
-        </w:r>
-        <w:r>
-          <w:rPr>
-            <w:rFonts w:ascii="Arial" w:hAnsi="Arial" w:cs="Arial"/>
-          </w:rPr>
-          <w:t>a</w:t>
-        </w:r>
-      </w:p>
-      <w:p>
-        <w:pPr>
-          <w:spacing w:before="40" w:after="40"/>
-          <w:rPr>
-            <w:rFonts w:ascii="Arial" w:hAnsi="Arial" w:cs="Arial"/>
-          </w:rPr>
-        </w:pPr>
-        <w:r>
-          <w:rPr>
-            <w:rFonts w:ascii="Arial" w:hAnsi="Arial"/>
-            <w:b/>
-          </w:rPr>
-          <w:t xml:space="preserve">b) </w:t>
-        </w:r>
-        <w:r>
-          <w:rPr>
-            <w:rFonts w:ascii="Arial" w:hAnsi="Arial" w:cs="Arial"/>
-          </w:rPr>
-          <w:t>d</w:t>
-        </w:r>
-      </w:p>
-      <w:p>
-        <w:pPr>
-          <w:spacing w:before="40" w:after="40"/>
-          <w:rPr>
-            <w:rFonts w:ascii="Arial" w:hAnsi="Arial" w:cs="Arial"/>
-          </w:rPr>
-        </w:pPr>
-        <w:r>
-          <w:rPr>
-            <w:rFonts w:ascii="Arial" w:hAnsi="Arial"/>
-            <w:b/>
-          </w:rPr>
-          <w:t xml:space="preserve">c) </w:t>
-        </w:r>
-        <w:r>
-          <w:rPr>
-            <w:rFonts w:ascii="Arial" w:hAnsi="Arial" w:cs="Arial"/>
-          </w:rPr>
-          <w:t>e</w:t>
-        </w:r>
-      </w:p>
-      <w:p>
-        <w:pPr>
-          <w:spacing w:before="40" w:after="40"/>
-          <w:rPr>
-            <w:rFonts w:ascii="Arial" w:hAnsi="Arial" w:cs="Arial"/>
-          </w:rPr>
-        </w:pPr>
-        <w:r>
-          <w:rPr>
-            <w:rFonts w:ascii="Arial" w:hAnsi="Arial"/>
-            <w:b/>
-          </w:rPr>
-          <w:t xml:space="preserve">d) </w:t>
-        </w:r>
-        <w:r>
-          <w:rPr>
-            <w:rFonts w:ascii="Arial" w:hAnsi="Arial" w:cs="Arial"/>
-          </w:rPr>
-          <w:t>b</w:t>
-        </w:r>
-      </w:p>
-      <w:p>
-        <w:pPr>
-          <w:spacing w:before="40" w:after="40"/>
-          <w:rPr>
-            <w:rFonts w:ascii="Arial" w:hAnsi="Arial" w:cs="Arial"/>
-          </w:rPr>
-        </w:pPr>
-        <w:r>
-          <w:rPr>
-            <w:rFonts w:ascii="Arial" w:hAnsi="Arial"/>
-            <w:b/>
-          </w:rPr>
-          <w:t xml:space="preserve">e) </w:t>
         </w:r>
         <w:r>
           <w:rPr>
@@ -3087,17 +2912,23 @@
       </w:p>
       <w:p>
         <w:pPr>
-          <w:spacing w:before="120" w:after="40"/>
+          <w:spacing w:before="40" w:after="40"/>
+          <w:rPr>
+            <w:rFonts w:ascii="Arial" w:hAnsi="Arial" w:cs="Arial"/>
+          </w:rPr>
         </w:pPr>
         <w:r>
           <w:rPr>
             <w:rFonts w:ascii="Arial" w:hAnsi="Arial"/>
             <w:b/>
           </w:rPr>
-          <w:t xml:space="preserve">5. </w:t>
-        </w:r>
-        <w:r>
-          <w:t>Qual é o planeta mais próximo do Sol?</w:t>
+          <w:t xml:space="preserve">b) </w:t>
+        </w:r>
+        <w:r>
+          <w:rPr>
+            <w:rFonts w:ascii="Arial" w:hAnsi="Arial" w:cs="Arial"/>
+          </w:rPr>
+          <w:t>b</w:t>
         </w:r>
       </w:p>
       <w:p>
@@ -3112,10 +2943,13 @@
             <w:rFonts w:ascii="Arial" w:hAnsi="Arial"/>
             <w:b/>
           </w:rPr>
-          <w:t xml:space="preserve">a) </w:t>
-        </w:r>
-        <w:r>
-          <w:t>Marte</w:t>
+          <w:t xml:space="preserve">c) </w:t>
+        </w:r>
+        <w:r>
+          <w:rPr>
+            <w:rFonts w:ascii="Arial" w:hAnsi="Arial" w:cs="Arial"/>
+          </w:rPr>
+          <w:t>a</w:t>
         </w:r>
       </w:p>
       <w:p>
@@ -3130,10 +2964,13 @@
             <w:rFonts w:ascii="Arial" w:hAnsi="Arial"/>
             <w:b/>
           </w:rPr>
-          <w:t xml:space="preserve">b) </w:t>
-        </w:r>
-        <w:r>
-          <w:t>Terra</w:t>
+          <w:t xml:space="preserve">d) </w:t>
+        </w:r>
+        <w:r>
+          <w:rPr>
+            <w:rFonts w:ascii="Arial" w:hAnsi="Arial" w:cs="Arial"/>
+          </w:rPr>
+          <w:t>d</w:t>
         </w:r>
       </w:p>
       <w:p>
@@ -3148,46 +2985,209 @@
             <w:rFonts w:ascii="Arial" w:hAnsi="Arial"/>
             <w:b/>
           </w:rPr>
-          <w:t xml:space="preserve">c) </w:t>
-        </w:r>
-        <w:r>
-          <w:t>Mercúrio</w:t>
+          <w:t xml:space="preserve">e) </w:t>
+        </w:r>
+        <w:r>
+          <w:rPr>
+            <w:rFonts w:ascii="Arial" w:hAnsi="Arial" w:cs="Arial"/>
+          </w:rPr>
+          <w:t>e</w:t>
+        </w:r>
+      </w:p>
+      <w:p>
+        <w:pPr>
+          <w:spacing w:before="120" w:after="40"/>
+        </w:pPr>
+        <w:r>
+          <w:rPr>
+            <w:rFonts w:ascii="Arial" w:hAnsi="Arial"/>
+            <w:b/>
+          </w:rPr>
+          <w:t xml:space="preserve">4. </w:t>
+        </w:r>
+        <w:r>
+          <w:t>Qual foi o evento que marcou o início da Revolução Francesa em 1789, onde os representantes do Terceiro Estado se reuniram e juraram não se separar até que uma constituição fosse escrita?</w:t>
         </w:r>
       </w:p>
       <w:p>
         <w:pPr>
           <w:spacing w:before="40" w:after="40"/>
-          <w:rPr>
-            <w:rFonts w:ascii="Arial" w:hAnsi="Arial" w:cs="Arial"/>
-          </w:rPr>
         </w:pPr>
         <w:r>
           <w:rPr>
             <w:rFonts w:ascii="Arial" w:hAnsi="Arial"/>
             <w:b/>
           </w:rPr>
-          <w:t xml:space="preserve">d) </w:t>
-        </w:r>
-        <w:r>
-          <w:t>Júpiter</w:t>
+          <w:t xml:space="preserve">a) </w:t>
+        </w:r>
+        <w:r>
+          <w:t>Marcha das Mulheres a Versalhes</w:t>
         </w:r>
       </w:p>
       <w:p>
         <w:pPr>
           <w:spacing w:before="40" w:after="40"/>
-          <w:rPr>
-            <w:rFonts w:ascii="Arial" w:hAnsi="Arial" w:cs="Arial"/>
-          </w:rPr>
         </w:pPr>
         <w:r>
           <w:rPr>
             <w:rFonts w:ascii="Arial" w:hAnsi="Arial"/>
             <w:b/>
           </w:rPr>
+          <w:t xml:space="preserve">b) </w:t>
+        </w:r>
+        <w:r>
+          <w:lastRenderedPageBreak/>
+          <w:t>Proclamação da República</w:t>
+        </w:r>
+      </w:p>
+      <w:p>
+        <w:pPr>
+          <w:spacing w:before="40" w:after="40"/>
+        </w:pPr>
+        <w:r>
+          <w:rPr>
+            <w:rFonts w:ascii="Arial" w:hAnsi="Arial"/>
+            <w:b/>
+          </w:rPr>
+          <w:t xml:space="preserve">c) </w:t>
+        </w:r>
+        <w:r>
+          <w:t>Execução de Luís XVI</w:t>
+        </w:r>
+      </w:p>
+      <w:p>
+        <w:pPr>
+          <w:spacing w:before="40" w:after="40"/>
+        </w:pPr>
+        <w:r>
+          <w:rPr>
+            <w:rFonts w:ascii="Arial" w:hAnsi="Arial"/>
+            <w:b/>
+          </w:rPr>
+          <w:t xml:space="preserve">d) </w:t>
+        </w:r>
+        <w:r>
+          <w:t>Declaração dos Direitos do Homem e do Cidadão</w:t>
+        </w:r>
+      </w:p>
+      <w:p>
+        <w:pPr>
+          <w:spacing w:before="40" w:after="40"/>
+        </w:pPr>
+        <w:r>
+          <w:rPr>
+            <w:rFonts w:ascii="Arial" w:hAnsi="Arial"/>
+            <w:b/>
+          </w:rPr>
           <w:t xml:space="preserve">e) </w:t>
         </w:r>
         <w:r>
+          <w:t>Queda da Bastilha</w:t>
+        </w:r>
+      </w:p>
+      <w:p>
+        <w:pPr>
+          <w:spacing w:before="120" w:after="40"/>
+        </w:pPr>
+        <w:r>
+          <w:rPr>
+            <w:rFonts w:ascii="Arial" w:hAnsi="Arial"/>
+            <w:b/>
+          </w:rPr>
+          <w:t xml:space="preserve">5. </w:t>
+        </w:r>
+        <w:r>
+          <w:t>Qual é o planeta mais próximo do Sol?</w:t>
+        </w:r>
+      </w:p>
+      <w:p>
+        <w:pPr>
+          <w:spacing w:before="40" w:after="40"/>
+          <w:rPr>
+            <w:rFonts w:ascii="Arial" w:hAnsi="Arial" w:cs="Arial"/>
+          </w:rPr>
+        </w:pPr>
+        <w:r>
+          <w:rPr>
+            <w:rFonts w:ascii="Arial" w:hAnsi="Arial"/>
+            <w:b/>
+          </w:rPr>
+          <w:t xml:space="preserve">a) </w:t>
+        </w:r>
+        <w:r>
           <w:t>Vênus</w:t>
+        </w:r>
+      </w:p>
+      <w:p>
+        <w:pPr>
+          <w:spacing w:before="40" w:after="40"/>
+          <w:rPr>
+            <w:rFonts w:ascii="Arial" w:hAnsi="Arial" w:cs="Arial"/>
+          </w:rPr>
+        </w:pPr>
+        <w:r>
+          <w:rPr>
+            <w:rFonts w:ascii="Arial" w:hAnsi="Arial"/>
+            <w:b/>
+          </w:rPr>
+          <w:t xml:space="preserve">b) </w:t>
+        </w:r>
+        <w:r>
+          <w:t>Júpiter</w:t>
+        </w:r>
+      </w:p>
+      <w:p>
+        <w:pPr>
+          <w:spacing w:before="40" w:after="40"/>
+          <w:rPr>
+            <w:rFonts w:ascii="Arial" w:hAnsi="Arial" w:cs="Arial"/>
+          </w:rPr>
+        </w:pPr>
+        <w:r>
+          <w:rPr>
+            <w:rFonts w:ascii="Arial" w:hAnsi="Arial"/>
+            <w:b/>
+          </w:rPr>
+          <w:t xml:space="preserve">c) </w:t>
+        </w:r>
+        <w:r>
+          <w:t>Terra</w:t>
+        </w:r>
+      </w:p>
+      <w:p>
+        <w:pPr>
+          <w:spacing w:before="40" w:after="40"/>
+          <w:rPr>
+            <w:rFonts w:ascii="Arial" w:hAnsi="Arial" w:cs="Arial"/>
+          </w:rPr>
+        </w:pPr>
+        <w:r>
+          <w:rPr>
+            <w:rFonts w:ascii="Arial" w:hAnsi="Arial"/>
+            <w:b/>
+          </w:rPr>
+          <w:t xml:space="preserve">d) </w:t>
+        </w:r>
+        <w:r>
+          <w:t>Marte</w:t>
+        </w:r>
+      </w:p>
+      <w:p>
+        <w:pPr>
+          <w:spacing w:before="40" w:after="40"/>
+          <w:rPr>
+            <w:rFonts w:ascii="Arial" w:hAnsi="Arial" w:cs="Arial"/>
+          </w:rPr>
+        </w:pPr>
+        <w:r>
+          <w:rPr>
+            <w:rFonts w:ascii="Arial" w:hAnsi="Arial"/>
+            <w:b/>
+          </w:rPr>
+          <w:t xml:space="preserve">e) </w:t>
+        </w:r>
+        <w:r>
+          <w:t>Mercúrio</w:t>
         </w:r>
       </w:p>
     </w:sectPr>

</xml_diff>

<commit_message>
Adicionando emitter do back para o front
</commit_message>
<xml_diff>
--- a/servidor/modelo/arquivos/temp/temp.docx
+++ b/servidor/modelo/arquivos/temp/temp.docx
@@ -655,7 +655,7 @@
                 <w:rFonts w:ascii="Arial" w:hAnsi="Arial"/>
                 <w:sz w:val="20"/>
               </w:rPr>
-              <w:t xml:space="preserve"> Nome: Fulano Braga da Silva Costa</w:t>
+              <w:t xml:space="preserve"> Nome: Ana Clara Pereira Souza</w:t>
             </w:r>
           </w:p>
         </w:tc>
@@ -1395,7 +1395,7 @@
                 <w:rFonts w:ascii="Arial" w:hAnsi="Arial"/>
                 <w:sz w:val="20"/>
               </w:rPr>
-              <w:t xml:space="preserve"> Matricula: 50220000</w:t>
+              <w:t xml:space="preserve"> Matricula: 50241345</w:t>
             </w:r>
           </w:p>
         </w:tc>
@@ -1786,7 +1786,7 @@
                 <w:rFonts w:ascii="Arial" w:hAnsi="Arial"/>
                 <w:sz w:val="20"/>
               </w:rPr>
-              <w:t xml:space="preserve"> Turma: 3H</w:t>
+              <w:t xml:space="preserve"> Turma: EConACli-1PMA</w:t>
             </w:r>
           </w:p>
         </w:tc>
@@ -2616,7 +2616,7 @@
     </w:p>
     <w:sectPr>
       <w:type w:val="continuous"/>
-      <w:cols w:space="100" w:num="2"/>
+      <w:cols w:space="100" w:num="1"/>
       <w:pgMar w:top="720" w:right="720" w:bottom="720" w:left="720" w:header="720" w:footer="720" w:gutter="0"/>
       <w:pgSz w:w="12240" w:h="15840"/>
       <w:p>
@@ -2631,10 +2631,7 @@
           <w:t xml:space="preserve">1. </w:t>
         </w:r>
         <w:r>
-          <w:t>Em uma história de conto de fadas, João plantou feijões mágicos que cresceram exponencialmente. No primeiro dia, os feijões cresceram 2 centímetros. No segundo dia, cresceram 4 centímetros, no terceiro dia, 8 centímetros, e assim por diante, duplicando o crescimento a cada dia. Se João plantou os feijões há uma semana, qual é a altura aproximada dos feijões hoje?</w:t>
-        </w:r>
-        <w:r>
-          <w:t xml:space="preserve"> </w:t>
+          <w:t>Qual é o planeta mais próximo do Sol?</w:t>
         </w:r>
       </w:p>
       <w:p>
@@ -2652,10 +2649,7 @@
           <w:t xml:space="preserve">a) </w:t>
         </w:r>
         <w:r>
-          <w:rPr>
-            <w:rFonts w:ascii="Arial" w:hAnsi="Arial" w:cs="Arial"/>
-          </w:rPr>
-          <w:t>32 cm</w:t>
+          <w:t>Terra</w:t>
         </w:r>
       </w:p>
       <w:p>
@@ -2673,10 +2667,7 @@
           <w:t xml:space="preserve">b) </w:t>
         </w:r>
         <w:r>
-          <w:rPr>
-            <w:rFonts w:ascii="Arial" w:hAnsi="Arial" w:cs="Arial"/>
-          </w:rPr>
-          <w:t xml:space="preserve">48 cm </w:t>
+          <w:t>Júpiter</w:t>
         </w:r>
       </w:p>
       <w:p>
@@ -2694,10 +2685,7 @@
           <w:t xml:space="preserve">c) </w:t>
         </w:r>
         <w:r>
-          <w:rPr>
-            <w:rFonts w:ascii="Arial" w:hAnsi="Arial" w:cs="Arial"/>
-          </w:rPr>
-          <w:t>36 cm</w:t>
+          <w:t>Vênus</w:t>
         </w:r>
       </w:p>
       <w:p>
@@ -2715,10 +2703,7 @@
           <w:t xml:space="preserve">d) </w:t>
         </w:r>
         <w:r>
-          <w:rPr>
-            <w:rFonts w:ascii="Arial" w:hAnsi="Arial" w:cs="Arial"/>
-          </w:rPr>
-          <w:t>128 cm</w:t>
+          <w:t>Marte</w:t>
         </w:r>
       </w:p>
       <w:p>
@@ -2736,10 +2721,7 @@
           <w:t xml:space="preserve">e) </w:t>
         </w:r>
         <w:r>
-          <w:rPr>
-            <w:rFonts w:ascii="Arial" w:hAnsi="Arial" w:cs="Arial"/>
-          </w:rPr>
-          <w:t>64 cm</w:t>
+          <w:t>Mercúrio</w:t>
         </w:r>
       </w:p>
       <w:p>
@@ -2769,7 +2751,7 @@
           <w:t xml:space="preserve">a) </w:t>
         </w:r>
         <w:r>
-          <w:t>A força gravitacional entre duas massas é inversamente proporcional ao quadrado da distância entre elas e diretamente proporcional ao produto de suas massas.</w:t>
+          <w:t>A força gravitacional entre duas massas é inversamente proporcional ao quadrado da distância entre elas e ao produto de suas massas.</w:t>
         </w:r>
       </w:p>
       <w:p>
@@ -2784,7 +2766,7 @@
           <w:t xml:space="preserve">b) </w:t>
         </w:r>
         <w:r>
-          <w:t>A força gravitacional entre duas massas é diretamente proporcional ao quadrado da distância entre elas e ao produto de suas massas.</w:t>
+          <w:t>A força gravitacional entre duas massas é inversamente proporcional ao quadrado da distância entre elas e diretamente proporcional ao produto de suas massas.</w:t>
         </w:r>
       </w:p>
       <w:p>
@@ -2799,7 +2781,7 @@
           <w:t xml:space="preserve">c) </w:t>
         </w:r>
         <w:r>
-          <w:t>A força gravitacional entre duas massas é diretamente proporcional ao quadrado da distância entre elas e inversamente proporcional ao produto de suas massas.</w:t>
+          <w:t>A força gravitacional entre duas massas é diretamente proporcional ao quadrado da distância entre elas e ao produto de suas massas.</w:t>
         </w:r>
       </w:p>
       <w:p>
@@ -2814,7 +2796,7 @@
           <w:t xml:space="preserve">d) </w:t>
         </w:r>
         <w:r>
-          <w:t>A força gravitacional entre duas massas é inversamente proporcional ao quadrado da distância entre elas e ao produto de suas massas.</w:t>
+          <w:t>A força gravitacional entre duas massas é diretamente proporcional ao quadrado da distância entre elas e inversamente proporcional ao produto de suas massas.</w:t>
         </w:r>
       </w:p>
       <w:p>
@@ -2835,9 +2817,6 @@
       <w:p>
         <w:pPr>
           <w:spacing w:before="120" w:after="40"/>
-          <w:rPr>
-            <w:rFonts w:ascii="Arial" w:hAnsi="Arial" w:cs="Arial"/>
-          </w:rPr>
         </w:pPr>
         <w:r>
           <w:rPr>
@@ -2847,20 +2826,12 @@
           <w:t xml:space="preserve">3. </w:t>
         </w:r>
         <w:r>
-          <w:rPr>
-            <w:rFonts w:ascii="Arial" w:hAnsi="Arial" w:cs="Arial"/>
-            <w:noProof/>
-            <w:lang w:eastAsia="pt-BR"/>
-          </w:rPr>
-          <w:t>dsd</w:t>
+          <w:t>Qual foi o evento que marcou o início da Revolução Francesa em 1789, onde os representantes do Terceiro Estado se reuniram e juraram não se separar até que uma constituição fosse escrita?</w:t>
         </w:r>
       </w:p>
       <w:p>
         <w:pPr>
           <w:spacing w:before="40" w:after="40"/>
-          <w:rPr>
-            <w:rFonts w:ascii="Arial" w:hAnsi="Arial" w:cs="Arial"/>
-          </w:rPr>
         </w:pPr>
         <w:r>
           <w:rPr>
@@ -2868,6 +2839,150 @@
             <w:b/>
           </w:rPr>
           <w:t xml:space="preserve">a) </w:t>
+        </w:r>
+        <w:r>
+          <w:t>Queda da Bastilha</w:t>
+        </w:r>
+      </w:p>
+      <w:p>
+        <w:pPr>
+          <w:spacing w:before="40" w:after="40"/>
+        </w:pPr>
+        <w:r>
+          <w:rPr>
+            <w:rFonts w:ascii="Arial" w:hAnsi="Arial"/>
+            <w:b/>
+          </w:rPr>
+          <w:t xml:space="preserve">b) </w:t>
+        </w:r>
+        <w:r>
+          <w:lastRenderedPageBreak/>
+          <w:t>Proclamação da República</w:t>
+        </w:r>
+      </w:p>
+      <w:p>
+        <w:pPr>
+          <w:spacing w:before="40" w:after="40"/>
+        </w:pPr>
+        <w:r>
+          <w:rPr>
+            <w:rFonts w:ascii="Arial" w:hAnsi="Arial"/>
+            <w:b/>
+          </w:rPr>
+          <w:t xml:space="preserve">c) </w:t>
+        </w:r>
+        <w:r>
+          <w:t>Execução de Luís XVI</w:t>
+        </w:r>
+      </w:p>
+      <w:p>
+        <w:pPr>
+          <w:spacing w:before="40" w:after="40"/>
+        </w:pPr>
+        <w:r>
+          <w:rPr>
+            <w:rFonts w:ascii="Arial" w:hAnsi="Arial"/>
+            <w:b/>
+          </w:rPr>
+          <w:t xml:space="preserve">d) </w:t>
+        </w:r>
+        <w:r>
+          <w:t>Marcha das Mulheres a Versalhes</w:t>
+        </w:r>
+      </w:p>
+      <w:p>
+        <w:pPr>
+          <w:spacing w:before="40" w:after="40"/>
+        </w:pPr>
+        <w:r>
+          <w:rPr>
+            <w:rFonts w:ascii="Arial" w:hAnsi="Arial"/>
+            <w:b/>
+          </w:rPr>
+          <w:t xml:space="preserve">e) </w:t>
+        </w:r>
+        <w:r>
+          <w:t>Declaração dos Direitos do Homem e do Cidadão</w:t>
+        </w:r>
+      </w:p>
+      <w:p>
+        <w:pPr>
+          <w:spacing w:before="120" w:after="40"/>
+          <w:rPr>
+            <w:rFonts w:ascii="Arial" w:hAnsi="Arial" w:cs="Arial"/>
+          </w:rPr>
+        </w:pPr>
+        <w:r>
+          <w:rPr>
+            <w:rFonts w:ascii="Arial" w:hAnsi="Arial"/>
+            <w:b/>
+          </w:rPr>
+          <w:t xml:space="preserve">4. </w:t>
+        </w:r>
+        <w:r>
+          <w:rPr>
+            <w:rFonts w:ascii="Arial" w:hAnsi="Arial" w:cs="Arial"/>
+            <w:noProof/>
+            <w:lang w:eastAsia="pt-BR"/>
+          </w:rPr>
+          <w:t>dsd</w:t>
+        </w:r>
+      </w:p>
+      <w:p>
+        <w:pPr>
+          <w:spacing w:before="40" w:after="40"/>
+          <w:rPr>
+            <w:rFonts w:ascii="Arial" w:hAnsi="Arial" w:cs="Arial"/>
+          </w:rPr>
+        </w:pPr>
+        <w:r>
+          <w:rPr>
+            <w:rFonts w:ascii="Arial" w:hAnsi="Arial"/>
+            <w:b/>
+          </w:rPr>
+          <w:t xml:space="preserve">a) </w:t>
+        </w:r>
+        <w:r>
+          <w:rPr>
+            <w:rFonts w:ascii="Arial" w:hAnsi="Arial" w:cs="Arial"/>
+          </w:rPr>
+          <w:t>d</w:t>
+        </w:r>
+      </w:p>
+      <w:p>
+        <w:pPr>
+          <w:spacing w:before="40" w:after="40"/>
+          <w:rPr>
+            <w:rFonts w:ascii="Arial" w:hAnsi="Arial" w:cs="Arial"/>
+          </w:rPr>
+        </w:pPr>
+        <w:r>
+          <w:rPr>
+            <w:rFonts w:ascii="Arial" w:hAnsi="Arial"/>
+            <w:b/>
+          </w:rPr>
+          <w:t xml:space="preserve">b) </w:t>
+        </w:r>
+        <w:r>
+          <w:rPr>
+            <w:rFonts w:ascii="Arial" w:hAnsi="Arial" w:cs="Arial"/>
+          </w:rPr>
+          <w:t>b</w:t>
+        </w:r>
+      </w:p>
+      <w:p>
+        <w:pPr>
+          <w:spacing w:before="40" w:after="40"/>
+          <w:rPr>
+            <w:rFonts w:ascii="Arial" w:hAnsi="Arial" w:cs="Arial"/>
+          </w:rPr>
+        </w:pPr>
+        <w:r>
+          <w:rPr>
+            <w:rFonts w:ascii="Arial" w:hAnsi="Arial"/>
+            <w:b/>
+          </w:rPr>
+          <w:t xml:space="preserve">c) </w:t>
         </w:r>
         <w:r>
           <w:rPr>
@@ -2922,13 +3037,13 @@
             <w:rFonts w:ascii="Arial" w:hAnsi="Arial"/>
             <w:b/>
           </w:rPr>
-          <w:t xml:space="preserve">b) </w:t>
+          <w:t xml:space="preserve">d) </w:t>
         </w:r>
         <w:r>
           <w:rPr>
             <w:rFonts w:ascii="Arial" w:hAnsi="Arial" w:cs="Arial"/>
           </w:rPr>
-          <w:t>b</w:t>
+          <w:t>e</w:t>
         </w:r>
       </w:p>
       <w:p>
@@ -2943,55 +3058,13 @@
             <w:rFonts w:ascii="Arial" w:hAnsi="Arial"/>
             <w:b/>
           </w:rPr>
-          <w:t xml:space="preserve">c) </w:t>
+          <w:t xml:space="preserve">e) </w:t>
         </w:r>
         <w:r>
           <w:rPr>
             <w:rFonts w:ascii="Arial" w:hAnsi="Arial" w:cs="Arial"/>
           </w:rPr>
           <w:t>a</w:t>
-        </w:r>
-      </w:p>
-      <w:p>
-        <w:pPr>
-          <w:spacing w:before="40" w:after="40"/>
-          <w:rPr>
-            <w:rFonts w:ascii="Arial" w:hAnsi="Arial" w:cs="Arial"/>
-          </w:rPr>
-        </w:pPr>
-        <w:r>
-          <w:rPr>
-            <w:rFonts w:ascii="Arial" w:hAnsi="Arial"/>
-            <w:b/>
-          </w:rPr>
-          <w:t xml:space="preserve">d) </w:t>
-        </w:r>
-        <w:r>
-          <w:rPr>
-            <w:rFonts w:ascii="Arial" w:hAnsi="Arial" w:cs="Arial"/>
-          </w:rPr>
-          <w:t>d</w:t>
-        </w:r>
-      </w:p>
-      <w:p>
-        <w:pPr>
-          <w:spacing w:before="40" w:after="40"/>
-          <w:rPr>
-            <w:rFonts w:ascii="Arial" w:hAnsi="Arial" w:cs="Arial"/>
-          </w:rPr>
-        </w:pPr>
-        <w:r>
-          <w:rPr>
-            <w:rFonts w:ascii="Arial" w:hAnsi="Arial"/>
-            <w:b/>
-          </w:rPr>
-          <w:t xml:space="preserve">e) </w:t>
-        </w:r>
-        <w:r>
-          <w:rPr>
-            <w:rFonts w:ascii="Arial" w:hAnsi="Arial" w:cs="Arial"/>
-          </w:rPr>
-          <w:t>e</w:t>
         </w:r>
       </w:p>
       <w:p>
@@ -3003,15 +3076,21 @@
             <w:rFonts w:ascii="Arial" w:hAnsi="Arial"/>
             <w:b/>
           </w:rPr>
-          <w:t xml:space="preserve">4. </w:t>
-        </w:r>
-        <w:r>
-          <w:t>Qual foi o evento que marcou o início da Revolução Francesa em 1789, onde os representantes do Terceiro Estado se reuniram e juraram não se separar até que uma constituição fosse escrita?</w:t>
+          <w:t xml:space="preserve">5. </w:t>
+        </w:r>
+        <w:r>
+          <w:t>Em uma história de conto de fadas, João plantou feijões mágicos que cresceram exponencialmente. No primeiro dia, os feijões cresceram 2 centímetros. No segundo dia, cresceram 4 centímetros, no terceiro dia, 8 centímetros, e assim por diante, duplicando o crescimento a cada dia. Se João plantou os feijões há uma semana, qual é a altura aproximada dos feijões hoje?</w:t>
+        </w:r>
+        <w:r>
+          <w:t xml:space="preserve"> </w:t>
         </w:r>
       </w:p>
       <w:p>
         <w:pPr>
           <w:spacing w:before="40" w:after="40"/>
+          <w:rPr>
+            <w:rFonts w:ascii="Arial" w:hAnsi="Arial" w:cs="Arial"/>
+          </w:rPr>
         </w:pPr>
         <w:r>
           <w:rPr>
@@ -3021,12 +3100,18 @@
           <w:t xml:space="preserve">a) </w:t>
         </w:r>
         <w:r>
-          <w:t>Marcha das Mulheres a Versalhes</w:t>
+          <w:rPr>
+            <w:rFonts w:ascii="Arial" w:hAnsi="Arial" w:cs="Arial"/>
+          </w:rPr>
+          <w:t>36 cm</w:t>
         </w:r>
       </w:p>
       <w:p>
         <w:pPr>
           <w:spacing w:before="40" w:after="40"/>
+          <w:rPr>
+            <w:rFonts w:ascii="Arial" w:hAnsi="Arial" w:cs="Arial"/>
+          </w:rPr>
         </w:pPr>
         <w:r>
           <w:rPr>
@@ -3036,13 +3121,18 @@
           <w:t xml:space="preserve">b) </w:t>
         </w:r>
         <w:r>
-          <w:lastRenderedPageBreak/>
-          <w:t>Proclamação da República</w:t>
+          <w:rPr>
+            <w:rFonts w:ascii="Arial" w:hAnsi="Arial" w:cs="Arial"/>
+          </w:rPr>
+          <w:t>128 cm</w:t>
         </w:r>
       </w:p>
       <w:p>
         <w:pPr>
           <w:spacing w:before="40" w:after="40"/>
+          <w:rPr>
+            <w:rFonts w:ascii="Arial" w:hAnsi="Arial" w:cs="Arial"/>
+          </w:rPr>
         </w:pPr>
         <w:r>
           <w:rPr>
@@ -3052,12 +3142,18 @@
           <w:t xml:space="preserve">c) </w:t>
         </w:r>
         <w:r>
-          <w:t>Execução de Luís XVI</w:t>
+          <w:rPr>
+            <w:rFonts w:ascii="Arial" w:hAnsi="Arial" w:cs="Arial"/>
+          </w:rPr>
+          <w:t>64 cm</w:t>
         </w:r>
       </w:p>
       <w:p>
         <w:pPr>
           <w:spacing w:before="40" w:after="40"/>
+          <w:rPr>
+            <w:rFonts w:ascii="Arial" w:hAnsi="Arial" w:cs="Arial"/>
+          </w:rPr>
         </w:pPr>
         <w:r>
           <w:rPr>
@@ -3067,12 +3163,18 @@
           <w:t xml:space="preserve">d) </w:t>
         </w:r>
         <w:r>
-          <w:t>Declaração dos Direitos do Homem e do Cidadão</w:t>
+          <w:rPr>
+            <w:rFonts w:ascii="Arial" w:hAnsi="Arial" w:cs="Arial"/>
+          </w:rPr>
+          <w:t>32 cm</w:t>
         </w:r>
       </w:p>
       <w:p>
         <w:pPr>
           <w:spacing w:before="40" w:after="40"/>
+          <w:rPr>
+            <w:rFonts w:ascii="Arial" w:hAnsi="Arial" w:cs="Arial"/>
+          </w:rPr>
         </w:pPr>
         <w:r>
           <w:rPr>
@@ -3082,112 +3184,10 @@
           <w:t xml:space="preserve">e) </w:t>
         </w:r>
         <w:r>
-          <w:t>Queda da Bastilha</w:t>
-        </w:r>
-      </w:p>
-      <w:p>
-        <w:pPr>
-          <w:spacing w:before="120" w:after="40"/>
-        </w:pPr>
-        <w:r>
-          <w:rPr>
-            <w:rFonts w:ascii="Arial" w:hAnsi="Arial"/>
-            <w:b/>
-          </w:rPr>
-          <w:t xml:space="preserve">5. </w:t>
-        </w:r>
-        <w:r>
-          <w:t>Qual é o planeta mais próximo do Sol?</w:t>
-        </w:r>
-      </w:p>
-      <w:p>
-        <w:pPr>
-          <w:spacing w:before="40" w:after="40"/>
           <w:rPr>
             <w:rFonts w:ascii="Arial" w:hAnsi="Arial" w:cs="Arial"/>
           </w:rPr>
-        </w:pPr>
-        <w:r>
-          <w:rPr>
-            <w:rFonts w:ascii="Arial" w:hAnsi="Arial"/>
-            <w:b/>
-          </w:rPr>
-          <w:t xml:space="preserve">a) </w:t>
-        </w:r>
-        <w:r>
-          <w:t>Vênus</w:t>
-        </w:r>
-      </w:p>
-      <w:p>
-        <w:pPr>
-          <w:spacing w:before="40" w:after="40"/>
-          <w:rPr>
-            <w:rFonts w:ascii="Arial" w:hAnsi="Arial" w:cs="Arial"/>
-          </w:rPr>
-        </w:pPr>
-        <w:r>
-          <w:rPr>
-            <w:rFonts w:ascii="Arial" w:hAnsi="Arial"/>
-            <w:b/>
-          </w:rPr>
-          <w:t xml:space="preserve">b) </w:t>
-        </w:r>
-        <w:r>
-          <w:t>Júpiter</w:t>
-        </w:r>
-      </w:p>
-      <w:p>
-        <w:pPr>
-          <w:spacing w:before="40" w:after="40"/>
-          <w:rPr>
-            <w:rFonts w:ascii="Arial" w:hAnsi="Arial" w:cs="Arial"/>
-          </w:rPr>
-        </w:pPr>
-        <w:r>
-          <w:rPr>
-            <w:rFonts w:ascii="Arial" w:hAnsi="Arial"/>
-            <w:b/>
-          </w:rPr>
-          <w:t xml:space="preserve">c) </w:t>
-        </w:r>
-        <w:r>
-          <w:t>Terra</w:t>
-        </w:r>
-      </w:p>
-      <w:p>
-        <w:pPr>
-          <w:spacing w:before="40" w:after="40"/>
-          <w:rPr>
-            <w:rFonts w:ascii="Arial" w:hAnsi="Arial" w:cs="Arial"/>
-          </w:rPr>
-        </w:pPr>
-        <w:r>
-          <w:rPr>
-            <w:rFonts w:ascii="Arial" w:hAnsi="Arial"/>
-            <w:b/>
-          </w:rPr>
-          <w:t xml:space="preserve">d) </w:t>
-        </w:r>
-        <w:r>
-          <w:t>Marte</w:t>
-        </w:r>
-      </w:p>
-      <w:p>
-        <w:pPr>
-          <w:spacing w:before="40" w:after="40"/>
-          <w:rPr>
-            <w:rFonts w:ascii="Arial" w:hAnsi="Arial" w:cs="Arial"/>
-          </w:rPr>
-        </w:pPr>
-        <w:r>
-          <w:rPr>
-            <w:rFonts w:ascii="Arial" w:hAnsi="Arial"/>
-            <w:b/>
-          </w:rPr>
-          <w:t xml:space="preserve">e) </w:t>
-        </w:r>
-        <w:r>
-          <w:t>Mercúrio</w:t>
+          <w:t xml:space="preserve">48 cm </w:t>
         </w:r>
       </w:p>
     </w:sectPr>

</xml_diff>

<commit_message>
Adicionando funções assincronas para progressbar
</commit_message>
<xml_diff>
--- a/servidor/modelo/arquivos/temp/temp.docx
+++ b/servidor/modelo/arquivos/temp/temp.docx
@@ -655,7 +655,7 @@
                 <w:rFonts w:ascii="Arial" w:hAnsi="Arial"/>
                 <w:sz w:val="20"/>
               </w:rPr>
-              <w:t xml:space="preserve"> Nome: Ana Clara Pereira Souza</w:t>
+              <w:t xml:space="preserve"> Nome: Felipe Santana</w:t>
             </w:r>
           </w:p>
         </w:tc>
@@ -1395,7 +1395,7 @@
                 <w:rFonts w:ascii="Arial" w:hAnsi="Arial"/>
                 <w:sz w:val="20"/>
               </w:rPr>
-              <w:t xml:space="preserve"> Matricula: 50241345</w:t>
+              <w:t xml:space="preserve"> Matricula: 50250152</w:t>
             </w:r>
           </w:p>
         </w:tc>
@@ -1786,7 +1786,7 @@
                 <w:rFonts w:ascii="Arial" w:hAnsi="Arial"/>
                 <w:sz w:val="20"/>
               </w:rPr>
-              <w:t xml:space="preserve"> Turma: EConACli-1PMA</w:t>
+              <w:t xml:space="preserve"> Turma: EConInf-1PMA</w:t>
             </w:r>
           </w:p>
         </w:tc>
@@ -2649,7 +2649,7 @@
           <w:t xml:space="preserve">a) </w:t>
         </w:r>
         <w:r>
-          <w:t>Terra</w:t>
+          <w:t>Mercúrio</w:t>
         </w:r>
       </w:p>
       <w:p>
@@ -2667,7 +2667,7 @@
           <w:t xml:space="preserve">b) </w:t>
         </w:r>
         <w:r>
-          <w:t>Júpiter</w:t>
+          <w:t>Terra</w:t>
         </w:r>
       </w:p>
       <w:p>
@@ -2685,7 +2685,7 @@
           <w:t xml:space="preserve">c) </w:t>
         </w:r>
         <w:r>
-          <w:t>Vênus</w:t>
+          <w:t>Júpiter</w:t>
         </w:r>
       </w:p>
       <w:p>
@@ -2703,7 +2703,7 @@
           <w:t xml:space="preserve">d) </w:t>
         </w:r>
         <w:r>
-          <w:t>Marte</w:t>
+          <w:t>Vênus</w:t>
         </w:r>
       </w:p>
       <w:p>
@@ -2721,7 +2721,7 @@
           <w:t xml:space="preserve">e) </w:t>
         </w:r>
         <w:r>
-          <w:t>Mercúrio</w:t>
+          <w:t>Marte</w:t>
         </w:r>
       </w:p>
       <w:p>
@@ -2751,7 +2751,7 @@
           <w:t xml:space="preserve">a) </w:t>
         </w:r>
         <w:r>
-          <w:t>A força gravitacional entre duas massas é inversamente proporcional ao quadrado da distância entre elas e ao produto de suas massas.</w:t>
+          <w:t>A força gravitacional entre duas massas é diretamente proporcional ao quadrado da distância entre elas e ao produto de suas massas.</w:t>
         </w:r>
       </w:p>
       <w:p>
@@ -2766,7 +2766,7 @@
           <w:t xml:space="preserve">b) </w:t>
         </w:r>
         <w:r>
-          <w:t>A força gravitacional entre duas massas é inversamente proporcional ao quadrado da distância entre elas e diretamente proporcional ao produto de suas massas.</w:t>
+          <w:t>A força gravitacional entre duas massas é diretamente proporcional à distância entre elas e inversamente proporcional ao quadrado do produto de suas massas.</w:t>
         </w:r>
       </w:p>
       <w:p>
@@ -2781,7 +2781,7 @@
           <w:t xml:space="preserve">c) </w:t>
         </w:r>
         <w:r>
-          <w:t>A força gravitacional entre duas massas é diretamente proporcional ao quadrado da distância entre elas e ao produto de suas massas.</w:t>
+          <w:t>A força gravitacional entre duas massas é inversamente proporcional ao quadrado da distância entre elas e diretamente proporcional ao produto de suas massas.</w:t>
         </w:r>
       </w:p>
       <w:p>
@@ -2811,7 +2811,7 @@
           <w:t xml:space="preserve">e) </w:t>
         </w:r>
         <w:r>
-          <w:t>A força gravitacional entre duas massas é diretamente proporcional à distância entre elas e inversamente proporcional ao quadrado do produto de suas massas.</w:t>
+          <w:t>A força gravitacional entre duas massas é inversamente proporcional ao quadrado da distância entre elas e ao produto de suas massas.</w:t>
         </w:r>
       </w:p>
       <w:p>
@@ -2841,7 +2841,7 @@
           <w:t xml:space="preserve">a) </w:t>
         </w:r>
         <w:r>
-          <w:t>Queda da Bastilha</w:t>
+          <w:t>Execução de Luís XVI</w:t>
         </w:r>
       </w:p>
       <w:p>
@@ -2856,8 +2856,7 @@
           <w:t xml:space="preserve">b) </w:t>
         </w:r>
         <w:r>
-          <w:lastRenderedPageBreak/>
-          <w:t>Proclamação da República</w:t>
+          <w:t>Queda da Bastilha</w:t>
         </w:r>
       </w:p>
       <w:p>
@@ -2872,7 +2871,7 @@
           <w:t xml:space="preserve">c) </w:t>
         </w:r>
         <w:r>
-          <w:t>Execução de Luís XVI</w:t>
+          <w:t>Declaração dos Direitos do Homem e do Cidadão</w:t>
         </w:r>
       </w:p>
       <w:p>
@@ -2902,7 +2901,8 @@
           <w:t xml:space="preserve">e) </w:t>
         </w:r>
         <w:r>
-          <w:t>Declaração dos Direitos do Homem e do Cidadão</w:t>
+          <w:lastRenderedPageBreak/>
+          <w:t>Proclamação da República</w:t>
         </w:r>
       </w:p>
       <w:p>
@@ -2962,27 +2962,6 @@
             <w:b/>
           </w:rPr>
           <w:t xml:space="preserve">b) </w:t>
-        </w:r>
-        <w:r>
-          <w:rPr>
-            <w:rFonts w:ascii="Arial" w:hAnsi="Arial" w:cs="Arial"/>
-          </w:rPr>
-          <w:t>b</w:t>
-        </w:r>
-      </w:p>
-      <w:p>
-        <w:pPr>
-          <w:spacing w:before="40" w:after="40"/>
-          <w:rPr>
-            <w:rFonts w:ascii="Arial" w:hAnsi="Arial" w:cs="Arial"/>
-          </w:rPr>
-        </w:pPr>
-        <w:r>
-          <w:rPr>
-            <w:rFonts w:ascii="Arial" w:hAnsi="Arial"/>
-            <w:b/>
-          </w:rPr>
-          <w:t xml:space="preserve">c) </w:t>
         </w:r>
         <w:r>
           <w:rPr>
@@ -3037,13 +3016,13 @@
             <w:rFonts w:ascii="Arial" w:hAnsi="Arial"/>
             <w:b/>
           </w:rPr>
-          <w:t xml:space="preserve">d) </w:t>
+          <w:t xml:space="preserve">c) </w:t>
         </w:r>
         <w:r>
           <w:rPr>
             <w:rFonts w:ascii="Arial" w:hAnsi="Arial" w:cs="Arial"/>
           </w:rPr>
-          <w:t>e</w:t>
+          <w:t>a</w:t>
         </w:r>
       </w:p>
       <w:p>
@@ -3058,13 +3037,34 @@
             <w:rFonts w:ascii="Arial" w:hAnsi="Arial"/>
             <w:b/>
           </w:rPr>
+          <w:t xml:space="preserve">d) </w:t>
+        </w:r>
+        <w:r>
+          <w:rPr>
+            <w:rFonts w:ascii="Arial" w:hAnsi="Arial" w:cs="Arial"/>
+          </w:rPr>
+          <w:t>b</w:t>
+        </w:r>
+      </w:p>
+      <w:p>
+        <w:pPr>
+          <w:spacing w:before="40" w:after="40"/>
+          <w:rPr>
+            <w:rFonts w:ascii="Arial" w:hAnsi="Arial" w:cs="Arial"/>
+          </w:rPr>
+        </w:pPr>
+        <w:r>
+          <w:rPr>
+            <w:rFonts w:ascii="Arial" w:hAnsi="Arial"/>
+            <w:b/>
+          </w:rPr>
           <w:t xml:space="preserve">e) </w:t>
         </w:r>
         <w:r>
           <w:rPr>
             <w:rFonts w:ascii="Arial" w:hAnsi="Arial" w:cs="Arial"/>
           </w:rPr>
-          <w:t>a</w:t>
+          <w:t>e</w:t>
         </w:r>
       </w:p>
       <w:p>
@@ -3124,7 +3124,7 @@
           <w:rPr>
             <w:rFonts w:ascii="Arial" w:hAnsi="Arial" w:cs="Arial"/>
           </w:rPr>
-          <w:t>128 cm</w:t>
+          <w:t>64 cm</w:t>
         </w:r>
       </w:p>
       <w:p>
@@ -3145,7 +3145,7 @@
           <w:rPr>
             <w:rFonts w:ascii="Arial" w:hAnsi="Arial" w:cs="Arial"/>
           </w:rPr>
-          <w:t>64 cm</w:t>
+          <w:t xml:space="preserve">48 cm </w:t>
         </w:r>
       </w:p>
       <w:p>
@@ -3166,7 +3166,7 @@
           <w:rPr>
             <w:rFonts w:ascii="Arial" w:hAnsi="Arial" w:cs="Arial"/>
           </w:rPr>
-          <w:t>32 cm</w:t>
+          <w:t>128 cm</w:t>
         </w:r>
       </w:p>
       <w:p>
@@ -3187,7 +3187,7 @@
           <w:rPr>
             <w:rFonts w:ascii="Arial" w:hAnsi="Arial" w:cs="Arial"/>
           </w:rPr>
-          <w:t xml:space="preserve">48 cm </w:t>
+          <w:t>32 cm</w:t>
         </w:r>
       </w:p>
     </w:sectPr>

</xml_diff>